<commit_message>
se separo el trabajo anterior con el proximo a entregar
</commit_message>
<xml_diff>
--- a/Proyecto de Nación-Ambitos de Acción Ciudadana.docx
+++ b/Proyecto de Nación-Ambitos de Acción Ciudadana.docx
@@ -195,23 +195,8 @@
           <w:sz w:val="24"/>
           <w:szCs w:val="24"/>
         </w:rPr>
-        <w:t xml:space="preserve"> Rafael Waldemar </w:t>
-      </w:r>
-      <w:proofErr w:type="spellStart"/>
-      <w:r>
-        <w:rPr>
-          <w:rFonts w:ascii="Arial" w:hAnsi="Arial" w:cs="Arial"/>
-          <w:b/>
-          <w:bCs/>
-          <w:i/>
-          <w:iCs/>
-          <w:color w:val="000000" w:themeColor="text1"/>
-          <w:sz w:val="24"/>
-          <w:szCs w:val="24"/>
-        </w:rPr>
-        <w:t>Gutierrez</w:t>
-      </w:r>
-      <w:proofErr w:type="spellEnd"/>
+        <w:t xml:space="preserve"> Rafael Waldemar Gutierrez</w:t>
+      </w:r>
     </w:p>
     <w:p>
       <w:pPr>
@@ -629,10 +614,13 @@
           <w:szCs w:val="24"/>
           <w:lang w:val="es-MX"/>
         </w:rPr>
-        <w:t xml:space="preserve">José David Soto </w:t>
-      </w:r>
-      <w:proofErr w:type="spellStart"/>
-      <w:r>
+        <w:t>José David Soto Puac</w:t>
+      </w:r>
+    </w:p>
+    <w:p>
+      <w:pPr>
+        <w:spacing w:after="0" w:line="240" w:lineRule="auto"/>
+        <w:jc w:val="right"/>
         <w:rPr>
           <w:rFonts w:ascii="Arial" w:hAnsi="Arial" w:cs="Arial"/>
           <w:b/>
@@ -643,9 +631,20 @@
           <w:szCs w:val="24"/>
           <w:lang w:val="es-MX"/>
         </w:rPr>
-        <w:t>Puac</w:t>
-      </w:r>
-      <w:proofErr w:type="spellEnd"/>
+      </w:pPr>
+      <w:r>
+        <w:rPr>
+          <w:rFonts w:ascii="Arial" w:hAnsi="Arial" w:cs="Arial"/>
+          <w:b/>
+          <w:bCs/>
+          <w:i/>
+          <w:color w:val="000000"/>
+          <w:sz w:val="24"/>
+          <w:szCs w:val="24"/>
+          <w:lang w:val="es-MX"/>
+        </w:rPr>
+        <w:t>Jonathan Gabriel Guzmán Ortiz</w:t>
+      </w:r>
     </w:p>
     <w:p>
       <w:pPr>
@@ -673,7 +672,7 @@
           <w:szCs w:val="24"/>
           <w:lang w:val="es-MX"/>
         </w:rPr>
-        <w:t>Jonathan Gabriel Guzmán Ortiz</w:t>
+        <w:t>Junior Marco Tulio Sánchez Melgar</w:t>
       </w:r>
     </w:p>
     <w:p>
@@ -702,7 +701,7 @@
           <w:szCs w:val="24"/>
           <w:lang w:val="es-MX"/>
         </w:rPr>
-        <w:t>Junior Marco Tulio Sánchez Melgar</w:t>
+        <w:t>Anderson Uriel Sanchez Rogel</w:t>
       </w:r>
     </w:p>
     <w:p>
@@ -731,10 +730,13 @@
           <w:szCs w:val="24"/>
           <w:lang w:val="es-MX"/>
         </w:rPr>
-        <w:t xml:space="preserve">Anderson Uriel </w:t>
-      </w:r>
-      <w:proofErr w:type="spellStart"/>
-      <w:r>
+        <w:t>Diego Sebastián Siney García</w:t>
+      </w:r>
+    </w:p>
+    <w:p>
+      <w:pPr>
+        <w:spacing w:after="0" w:line="240" w:lineRule="auto"/>
+        <w:jc w:val="right"/>
         <w:rPr>
           <w:rFonts w:ascii="Arial" w:hAnsi="Arial" w:cs="Arial"/>
           <w:b/>
@@ -745,9 +747,7 @@
           <w:szCs w:val="24"/>
           <w:lang w:val="es-MX"/>
         </w:rPr>
-        <w:t>Sanchez</w:t>
-      </w:r>
-      <w:proofErr w:type="spellEnd"/>
+      </w:pPr>
       <w:r>
         <w:rPr>
           <w:rFonts w:ascii="Arial" w:hAnsi="Arial" w:cs="Arial"/>
@@ -759,10 +759,13 @@
           <w:szCs w:val="24"/>
           <w:lang w:val="es-MX"/>
         </w:rPr>
-        <w:t xml:space="preserve"> </w:t>
-      </w:r>
-      <w:proofErr w:type="spellStart"/>
-      <w:r>
+        <w:t>David Fernando Balcárcel Martínez</w:t>
+      </w:r>
+    </w:p>
+    <w:p>
+      <w:pPr>
+        <w:spacing w:after="0" w:line="240" w:lineRule="auto"/>
+        <w:jc w:val="right"/>
         <w:rPr>
           <w:rFonts w:ascii="Arial" w:hAnsi="Arial" w:cs="Arial"/>
           <w:b/>
@@ -773,9 +776,20 @@
           <w:szCs w:val="24"/>
           <w:lang w:val="es-MX"/>
         </w:rPr>
-        <w:t>Rogel</w:t>
-      </w:r>
-      <w:proofErr w:type="spellEnd"/>
+      </w:pPr>
+      <w:r>
+        <w:rPr>
+          <w:rFonts w:ascii="Arial" w:hAnsi="Arial" w:cs="Arial"/>
+          <w:b/>
+          <w:bCs/>
+          <w:i/>
+          <w:color w:val="000000"/>
+          <w:sz w:val="24"/>
+          <w:szCs w:val="24"/>
+          <w:lang w:val="es-MX"/>
+        </w:rPr>
+        <w:t>Elmer Rodrigo Santos García</w:t>
+      </w:r>
     </w:p>
     <w:p>
       <w:pPr>
@@ -803,7 +817,7 @@
           <w:szCs w:val="24"/>
           <w:lang w:val="es-MX"/>
         </w:rPr>
-        <w:t>Diego Sebastián Siney García</w:t>
+        <w:t>Carlos Enrique Cifuentes Morales</w:t>
       </w:r>
     </w:p>
     <w:p>
@@ -832,150 +846,7 @@
           <w:szCs w:val="24"/>
           <w:lang w:val="es-MX"/>
         </w:rPr>
-        <w:t xml:space="preserve">David Fernando </w:t>
-      </w:r>
-      <w:proofErr w:type="spellStart"/>
-      <w:r>
-        <w:rPr>
-          <w:rFonts w:ascii="Arial" w:hAnsi="Arial" w:cs="Arial"/>
-          <w:b/>
-          <w:bCs/>
-          <w:i/>
-          <w:color w:val="000000"/>
-          <w:sz w:val="24"/>
-          <w:szCs w:val="24"/>
-          <w:lang w:val="es-MX"/>
-        </w:rPr>
-        <w:t>Balcárcel</w:t>
-      </w:r>
-      <w:proofErr w:type="spellEnd"/>
-      <w:r>
-        <w:rPr>
-          <w:rFonts w:ascii="Arial" w:hAnsi="Arial" w:cs="Arial"/>
-          <w:b/>
-          <w:bCs/>
-          <w:i/>
-          <w:color w:val="000000"/>
-          <w:sz w:val="24"/>
-          <w:szCs w:val="24"/>
-          <w:lang w:val="es-MX"/>
-        </w:rPr>
-        <w:t xml:space="preserve"> Martínez</w:t>
-      </w:r>
-    </w:p>
-    <w:p>
-      <w:pPr>
-        <w:spacing w:after="0" w:line="240" w:lineRule="auto"/>
-        <w:jc w:val="right"/>
-        <w:rPr>
-          <w:rFonts w:ascii="Arial" w:hAnsi="Arial" w:cs="Arial"/>
-          <w:b/>
-          <w:bCs/>
-          <w:i/>
-          <w:color w:val="000000"/>
-          <w:sz w:val="24"/>
-          <w:szCs w:val="24"/>
-          <w:lang w:val="es-MX"/>
-        </w:rPr>
-      </w:pPr>
-      <w:r>
-        <w:rPr>
-          <w:rFonts w:ascii="Arial" w:hAnsi="Arial" w:cs="Arial"/>
-          <w:b/>
-          <w:bCs/>
-          <w:i/>
-          <w:color w:val="000000"/>
-          <w:sz w:val="24"/>
-          <w:szCs w:val="24"/>
-          <w:lang w:val="es-MX"/>
-        </w:rPr>
-        <w:t>Elmer Rodrigo Santos García</w:t>
-      </w:r>
-    </w:p>
-    <w:p>
-      <w:pPr>
-        <w:spacing w:after="0" w:line="240" w:lineRule="auto"/>
-        <w:jc w:val="right"/>
-        <w:rPr>
-          <w:rFonts w:ascii="Arial" w:hAnsi="Arial" w:cs="Arial"/>
-          <w:b/>
-          <w:bCs/>
-          <w:i/>
-          <w:color w:val="000000"/>
-          <w:sz w:val="24"/>
-          <w:szCs w:val="24"/>
-          <w:lang w:val="es-MX"/>
-        </w:rPr>
-      </w:pPr>
-      <w:r>
-        <w:rPr>
-          <w:rFonts w:ascii="Arial" w:hAnsi="Arial" w:cs="Arial"/>
-          <w:b/>
-          <w:bCs/>
-          <w:i/>
-          <w:color w:val="000000"/>
-          <w:sz w:val="24"/>
-          <w:szCs w:val="24"/>
-          <w:lang w:val="es-MX"/>
-        </w:rPr>
-        <w:t>Carlos Enrique Cifuentes Morales</w:t>
-      </w:r>
-    </w:p>
-    <w:p>
-      <w:pPr>
-        <w:spacing w:after="0" w:line="240" w:lineRule="auto"/>
-        <w:jc w:val="right"/>
-        <w:rPr>
-          <w:rFonts w:ascii="Arial" w:hAnsi="Arial" w:cs="Arial"/>
-          <w:b/>
-          <w:bCs/>
-          <w:i/>
-          <w:color w:val="000000"/>
-          <w:sz w:val="24"/>
-          <w:szCs w:val="24"/>
-          <w:lang w:val="es-MX"/>
-        </w:rPr>
-      </w:pPr>
-      <w:r>
-        <w:rPr>
-          <w:rFonts w:ascii="Arial" w:hAnsi="Arial" w:cs="Arial"/>
-          <w:b/>
-          <w:bCs/>
-          <w:i/>
-          <w:color w:val="000000"/>
-          <w:sz w:val="24"/>
-          <w:szCs w:val="24"/>
-          <w:lang w:val="es-MX"/>
-        </w:rPr>
-        <w:t xml:space="preserve">Alejandro </w:t>
-      </w:r>
-      <w:proofErr w:type="spellStart"/>
-      <w:r>
-        <w:rPr>
-          <w:rFonts w:ascii="Arial" w:hAnsi="Arial" w:cs="Arial"/>
-          <w:b/>
-          <w:bCs/>
-          <w:i/>
-          <w:color w:val="000000"/>
-          <w:sz w:val="24"/>
-          <w:szCs w:val="24"/>
-          <w:lang w:val="es-MX"/>
-        </w:rPr>
-        <w:t>Benjamin</w:t>
-      </w:r>
-      <w:proofErr w:type="spellEnd"/>
-      <w:r>
-        <w:rPr>
-          <w:rFonts w:ascii="Arial" w:hAnsi="Arial" w:cs="Arial"/>
-          <w:b/>
-          <w:bCs/>
-          <w:i/>
-          <w:color w:val="000000"/>
-          <w:sz w:val="24"/>
-          <w:szCs w:val="24"/>
-          <w:lang w:val="es-MX"/>
-        </w:rPr>
-        <w:t xml:space="preserve"> Max López</w:t>
+        <w:t>Alejandro Benjamin Max López</w:t>
       </w:r>
     </w:p>
     <w:p>
@@ -6725,21 +6596,7 @@
         <w:rPr>
           <w:rFonts w:ascii="Arial" w:hAnsi="Arial" w:cs="Arial"/>
         </w:rPr>
-        <w:t xml:space="preserve">on aquellos derechos y deberes </w:t>
-      </w:r>
-      <w:proofErr w:type="gramStart"/>
-      <w:r>
-        <w:rPr>
-          <w:rFonts w:ascii="Arial" w:hAnsi="Arial" w:cs="Arial"/>
-        </w:rPr>
-        <w:t>que</w:t>
-      </w:r>
-      <w:proofErr w:type="gramEnd"/>
-      <w:r>
-        <w:rPr>
-          <w:rFonts w:ascii="Arial" w:hAnsi="Arial" w:cs="Arial"/>
-        </w:rPr>
-        <w:t xml:space="preserve"> dentro del ordenamiento jurídico, los derechos y deberes constitucionales de Guatemala pueden ser: Derechos y deberes Cívicos y derechos y deberes políticos</w:t>
+        <w:t>on aquellos derechos y deberes que dentro del ordenamiento jurídico, los derechos y deberes constitucionales de Guatemala pueden ser: Derechos y deberes Cívicos y derechos y deberes políticos</w:t>
       </w:r>
       <w:r>
         <w:rPr>
@@ -6978,43 +6835,7 @@
           <w:sz w:val="24"/>
           <w:szCs w:val="24"/>
         </w:rPr>
-        <w:t xml:space="preserve">La equidad venía a poner en cuestión la tesis de la discrecionalidad judicial (estrechamente vinculada al «modelo de las reglas»), lo que para el positivismo </w:t>
-      </w:r>
-      <w:proofErr w:type="spellStart"/>
-      <w:r>
-        <w:rPr>
-          <w:rFonts w:ascii="Arial" w:hAnsi="Arial" w:cs="Arial"/>
-          <w:sz w:val="24"/>
-          <w:szCs w:val="24"/>
-        </w:rPr>
-        <w:t>hartiano</w:t>
-      </w:r>
-      <w:proofErr w:type="spellEnd"/>
-      <w:r>
-        <w:rPr>
-          <w:rFonts w:ascii="Arial" w:hAnsi="Arial" w:cs="Arial"/>
-          <w:sz w:val="24"/>
-          <w:szCs w:val="24"/>
-        </w:rPr>
-        <w:t xml:space="preserve"> o </w:t>
-      </w:r>
-      <w:proofErr w:type="spellStart"/>
-      <w:r>
-        <w:rPr>
-          <w:rFonts w:ascii="Arial" w:hAnsi="Arial" w:cs="Arial"/>
-          <w:sz w:val="24"/>
-          <w:szCs w:val="24"/>
-        </w:rPr>
-        <w:t>raziano</w:t>
-      </w:r>
-      <w:proofErr w:type="spellEnd"/>
-      <w:r>
-        <w:rPr>
-          <w:rFonts w:ascii="Arial" w:hAnsi="Arial" w:cs="Arial"/>
-          <w:sz w:val="24"/>
-          <w:szCs w:val="24"/>
-        </w:rPr>
-        <w:t xml:space="preserve"> la situaba más allá de los límites del derecho</w:t>
+        <w:t>La equidad venía a poner en cuestión la tesis de la discrecionalidad judicial (estrechamente vinculada al «modelo de las reglas»), lo que para el positivismo hartiano o raziano la situaba más allá de los límites del derecho</w:t>
       </w:r>
       <w:r>
         <w:rPr>
@@ -7390,27 +7211,7 @@
           <w:sz w:val="24"/>
           <w:szCs w:val="24"/>
         </w:rPr>
-        <w:t xml:space="preserve">"Fomentar el respeto hacia las diferencias culturales es la base para una vida humana armónica. El respeto a las diferencias pluriculturales y </w:t>
-      </w:r>
-      <w:proofErr w:type="spellStart"/>
-      <w:r>
-        <w:rPr>
-          <w:rFonts w:ascii="Arial" w:hAnsi="Arial" w:cs="Arial"/>
-          <w:color w:val="000000" w:themeColor="text1"/>
-          <w:sz w:val="24"/>
-          <w:szCs w:val="24"/>
-        </w:rPr>
-        <w:t>multilingüísticas</w:t>
-      </w:r>
-      <w:proofErr w:type="spellEnd"/>
-      <w:r>
-        <w:rPr>
-          <w:rFonts w:ascii="Arial" w:hAnsi="Arial" w:cs="Arial"/>
-          <w:color w:val="000000" w:themeColor="text1"/>
-          <w:sz w:val="24"/>
-          <w:szCs w:val="24"/>
-        </w:rPr>
-        <w:t xml:space="preserve"> es una de las tendencias a nivel mundial más importantes para promover el conocimiento de otras costumbres y lenguas, y la integración e igualdad de las distintas culturas en los países. Casi la totalidad de los países latinoamericanos cuentan dentro de su territorio con pueblos que presentan diferencias lingüísticas, físicas y culturales. Este fenómeno es inherente a la cultura humana, pues las sociedades y civilizaciones se han basado, a lo largo de la historia, en los movimientos migratorios."</w:t>
+        <w:t>"Fomentar el respeto hacia las diferencias culturales es la base para una vida humana armónica. El respeto a las diferencias pluriculturales y multilingüísticas es una de las tendencias a nivel mundial más importantes para promover el conocimiento de otras costumbres y lenguas, y la integración e igualdad de las distintas culturas en los países. Casi la totalidad de los países latinoamericanos cuentan dentro de su territorio con pueblos que presentan diferencias lingüísticas, físicas y culturales. Este fenómeno es inherente a la cultura humana, pues las sociedades y civilizaciones se han basado, a lo largo de la historia, en los movimientos migratorios."</w:t>
       </w:r>
       <w:r>
         <w:rPr>
@@ -8902,18 +8703,171 @@
     </w:sdt>
     <w:p>
       <w:pPr>
+        <w:spacing w:after="0" w:line="240" w:lineRule="auto"/>
+        <w:rPr>
+          <w:rFonts w:ascii="Arial" w:hAnsi="Arial" w:cs="Arial"/>
+          <w:b/>
+          <w:bCs/>
+          <w:color w:val="000000" w:themeColor="text1"/>
+          <w:sz w:val="24"/>
+          <w:szCs w:val="24"/>
+        </w:rPr>
+      </w:pPr>
+      <w:r>
+        <w:rPr>
+          <w:rFonts w:ascii="Arial" w:hAnsi="Arial" w:cs="Arial"/>
+          <w:b/>
+          <w:bCs/>
+          <w:color w:val="000000" w:themeColor="text1"/>
+          <w:sz w:val="24"/>
+          <w:szCs w:val="24"/>
+        </w:rPr>
+        <w:br w:type="page"/>
+      </w:r>
+    </w:p>
+    <w:p>
+      <w:pPr>
         <w:spacing w:after="0" w:line="360" w:lineRule="auto"/>
-        <w:ind w:left="360"/>
-        <w:jc w:val="both"/>
-        <w:rPr>
-          <w:rFonts w:ascii="Arial" w:hAnsi="Arial" w:cs="Arial"/>
-          <w:b/>
-          <w:bCs/>
-          <w:color w:val="000000" w:themeColor="text1"/>
-          <w:sz w:val="24"/>
-          <w:szCs w:val="24"/>
-        </w:rPr>
-      </w:pPr>
+        <w:jc w:val="center"/>
+        <w:rPr>
+          <w:rFonts w:ascii="Arial" w:hAnsi="Arial" w:cs="Arial"/>
+          <w:b/>
+          <w:bCs/>
+          <w:color w:val="000000" w:themeColor="text1"/>
+          <w:sz w:val="24"/>
+          <w:szCs w:val="24"/>
+        </w:rPr>
+      </w:pPr>
+      <w:r>
+        <w:rPr>
+          <w:rFonts w:ascii="Arial" w:hAnsi="Arial" w:cs="Arial"/>
+          <w:b/>
+          <w:bCs/>
+          <w:color w:val="000000" w:themeColor="text1"/>
+          <w:sz w:val="24"/>
+          <w:szCs w:val="24"/>
+        </w:rPr>
+        <w:lastRenderedPageBreak/>
+        <w:t>Método de trabajo – Avisos por grupo de Whatsapp</w:t>
+      </w:r>
+    </w:p>
+    <w:p>
+      <w:pPr>
+        <w:spacing w:after="0" w:line="360" w:lineRule="auto"/>
+        <w:jc w:val="center"/>
+        <w:rPr>
+          <w:rFonts w:ascii="Arial" w:hAnsi="Arial" w:cs="Arial"/>
+          <w:b/>
+          <w:bCs/>
+          <w:color w:val="000000" w:themeColor="text1"/>
+          <w:sz w:val="24"/>
+          <w:szCs w:val="24"/>
+        </w:rPr>
+      </w:pPr>
+      <w:r>
+        <w:rPr>
+          <w:rFonts w:ascii="Arial" w:hAnsi="Arial" w:cs="Arial"/>
+          <w:b/>
+          <w:bCs/>
+          <w:color w:val="000000" w:themeColor="text1"/>
+          <w:sz w:val="24"/>
+          <w:szCs w:val="24"/>
+        </w:rPr>
+        <w:drawing>
+          <wp:inline distT="0" distB="0" distL="0" distR="0" wp14:anchorId="4DC72691" wp14:editId="22C596C1">
+            <wp:extent cx="3923414" cy="2802438"/>
+            <wp:effectExtent l="0" t="0" r="1270" b="0"/>
+            <wp:docPr id="1" name="Imagen 1"/>
+            <wp:cNvGraphicFramePr>
+              <a:graphicFrameLocks xmlns:a="http://schemas.openxmlformats.org/drawingml/2006/main" noChangeAspect="1"/>
+            </wp:cNvGraphicFramePr>
+            <a:graphic xmlns:a="http://schemas.openxmlformats.org/drawingml/2006/main">
+              <a:graphicData uri="http://schemas.openxmlformats.org/drawingml/2006/picture">
+                <pic:pic xmlns:pic="http://schemas.openxmlformats.org/drawingml/2006/picture">
+                  <pic:nvPicPr>
+                    <pic:cNvPr id="1" name=""/>
+                    <pic:cNvPicPr/>
+                  </pic:nvPicPr>
+                  <pic:blipFill>
+                    <a:blip r:embed="rId9"/>
+                    <a:stretch>
+                      <a:fillRect/>
+                    </a:stretch>
+                  </pic:blipFill>
+                  <pic:spPr>
+                    <a:xfrm>
+                      <a:off x="0" y="0"/>
+                      <a:ext cx="3927884" cy="2805631"/>
+                    </a:xfrm>
+                    <a:prstGeom prst="rect">
+                      <a:avLst/>
+                    </a:prstGeom>
+                  </pic:spPr>
+                </pic:pic>
+              </a:graphicData>
+            </a:graphic>
+          </wp:inline>
+        </w:drawing>
+      </w:r>
+    </w:p>
+    <w:p>
+      <w:pPr>
+        <w:spacing w:after="0" w:line="360" w:lineRule="auto"/>
+        <w:jc w:val="center"/>
+        <w:rPr>
+          <w:rFonts w:ascii="Arial" w:hAnsi="Arial" w:cs="Arial"/>
+          <w:b/>
+          <w:bCs/>
+          <w:color w:val="000000" w:themeColor="text1"/>
+          <w:sz w:val="24"/>
+          <w:szCs w:val="24"/>
+        </w:rPr>
+      </w:pPr>
+      <w:r>
+        <w:rPr>
+          <w:rFonts w:ascii="Arial" w:hAnsi="Arial" w:cs="Arial"/>
+          <w:b/>
+          <w:bCs/>
+          <w:color w:val="000000" w:themeColor="text1"/>
+          <w:sz w:val="24"/>
+          <w:szCs w:val="24"/>
+        </w:rPr>
+        <w:drawing>
+          <wp:inline distT="0" distB="0" distL="0" distR="0" wp14:anchorId="43883CF5" wp14:editId="18CA5580">
+            <wp:extent cx="3938524" cy="3976105"/>
+            <wp:effectExtent l="0" t="0" r="5080" b="5715"/>
+            <wp:docPr id="5" name="Imagen 5"/>
+            <wp:cNvGraphicFramePr>
+              <a:graphicFrameLocks xmlns:a="http://schemas.openxmlformats.org/drawingml/2006/main" noChangeAspect="1"/>
+            </wp:cNvGraphicFramePr>
+            <a:graphic xmlns:a="http://schemas.openxmlformats.org/drawingml/2006/main">
+              <a:graphicData uri="http://schemas.openxmlformats.org/drawingml/2006/picture">
+                <pic:pic xmlns:pic="http://schemas.openxmlformats.org/drawingml/2006/picture">
+                  <pic:nvPicPr>
+                    <pic:cNvPr id="1" name=""/>
+                    <pic:cNvPicPr/>
+                  </pic:nvPicPr>
+                  <pic:blipFill>
+                    <a:blip r:embed="rId10"/>
+                    <a:stretch>
+                      <a:fillRect/>
+                    </a:stretch>
+                  </pic:blipFill>
+                  <pic:spPr>
+                    <a:xfrm>
+                      <a:off x="0" y="0"/>
+                      <a:ext cx="3946153" cy="3983807"/>
+                    </a:xfrm>
+                    <a:prstGeom prst="rect">
+                      <a:avLst/>
+                    </a:prstGeom>
+                  </pic:spPr>
+                </pic:pic>
+              </a:graphicData>
+            </a:graphic>
+          </wp:inline>
+        </w:drawing>
+      </w:r>
     </w:p>
     <w:sectPr>
       <w:pgSz w:w="12240" w:h="15840"/>

</xml_diff>

<commit_message>
correccion de errores para entrega
</commit_message>
<xml_diff>
--- a/Proyecto de Nación-Ambitos de Acción Ciudadana.docx
+++ b/Proyecto de Nación-Ambitos de Acción Ciudadana.docx
@@ -195,7 +195,20 @@
           <w:sz w:val="24"/>
           <w:szCs w:val="24"/>
         </w:rPr>
-        <w:t xml:space="preserve"> Rafael Waldemar Gutierrez</w:t>
+        <w:t xml:space="preserve"> Rafael Waldemar </w:t>
+      </w:r>
+      <w:r>
+        <w:rPr>
+          <w:rFonts w:ascii="Arial" w:hAnsi="Arial" w:cs="Arial"/>
+          <w:b/>
+          <w:bCs/>
+          <w:i/>
+          <w:iCs/>
+          <w:color w:val="000000" w:themeColor="text1"/>
+          <w:sz w:val="24"/>
+          <w:szCs w:val="24"/>
+        </w:rPr>
+        <w:t>Gutiérrez</w:t>
       </w:r>
     </w:p>
     <w:p>
@@ -614,8 +627,23 @@
           <w:szCs w:val="24"/>
           <w:lang w:val="es-MX"/>
         </w:rPr>
-        <w:t>José David Soto Puac</w:t>
-      </w:r>
+        <w:t xml:space="preserve">José David Soto </w:t>
+      </w:r>
+      <w:proofErr w:type="spellStart"/>
+      <w:r>
+        <w:rPr>
+          <w:rFonts w:ascii="Arial" w:hAnsi="Arial" w:cs="Arial"/>
+          <w:b/>
+          <w:bCs/>
+          <w:i/>
+          <w:color w:val="000000"/>
+          <w:sz w:val="24"/>
+          <w:szCs w:val="24"/>
+          <w:lang w:val="es-MX"/>
+        </w:rPr>
+        <w:t>Puac</w:t>
+      </w:r>
+      <w:proofErr w:type="spellEnd"/>
     </w:p>
     <w:p>
       <w:pPr>
@@ -701,8 +729,49 @@
           <w:szCs w:val="24"/>
           <w:lang w:val="es-MX"/>
         </w:rPr>
-        <w:t>Anderson Uriel Sanchez Rogel</w:t>
-      </w:r>
+        <w:t xml:space="preserve">Anderson Uriel </w:t>
+      </w:r>
+      <w:r>
+        <w:rPr>
+          <w:rFonts w:ascii="Arial" w:hAnsi="Arial" w:cs="Arial"/>
+          <w:b/>
+          <w:bCs/>
+          <w:i/>
+          <w:color w:val="000000"/>
+          <w:sz w:val="24"/>
+          <w:szCs w:val="24"/>
+          <w:lang w:val="es-MX"/>
+        </w:rPr>
+        <w:t>Sánchez</w:t>
+      </w:r>
+      <w:r>
+        <w:rPr>
+          <w:rFonts w:ascii="Arial" w:hAnsi="Arial" w:cs="Arial"/>
+          <w:b/>
+          <w:bCs/>
+          <w:i/>
+          <w:color w:val="000000"/>
+          <w:sz w:val="24"/>
+          <w:szCs w:val="24"/>
+          <w:lang w:val="es-MX"/>
+        </w:rPr>
+        <w:t xml:space="preserve"> </w:t>
+      </w:r>
+      <w:proofErr w:type="spellStart"/>
+      <w:r>
+        <w:rPr>
+          <w:rFonts w:ascii="Arial" w:hAnsi="Arial" w:cs="Arial"/>
+          <w:b/>
+          <w:bCs/>
+          <w:i/>
+          <w:color w:val="000000"/>
+          <w:sz w:val="24"/>
+          <w:szCs w:val="24"/>
+          <w:lang w:val="es-MX"/>
+        </w:rPr>
+        <w:t>Rogel</w:t>
+      </w:r>
+      <w:proofErr w:type="spellEnd"/>
     </w:p>
     <w:p>
       <w:pPr>
@@ -759,7 +828,35 @@
           <w:szCs w:val="24"/>
           <w:lang w:val="es-MX"/>
         </w:rPr>
-        <w:t>David Fernando Balcárcel Martínez</w:t>
+        <w:t xml:space="preserve">David Fernando </w:t>
+      </w:r>
+      <w:proofErr w:type="spellStart"/>
+      <w:r>
+        <w:rPr>
+          <w:rFonts w:ascii="Arial" w:hAnsi="Arial" w:cs="Arial"/>
+          <w:b/>
+          <w:bCs/>
+          <w:i/>
+          <w:color w:val="000000"/>
+          <w:sz w:val="24"/>
+          <w:szCs w:val="24"/>
+          <w:lang w:val="es-MX"/>
+        </w:rPr>
+        <w:t>Balcárcel</w:t>
+      </w:r>
+      <w:proofErr w:type="spellEnd"/>
+      <w:r>
+        <w:rPr>
+          <w:rFonts w:ascii="Arial" w:hAnsi="Arial" w:cs="Arial"/>
+          <w:b/>
+          <w:bCs/>
+          <w:i/>
+          <w:color w:val="000000"/>
+          <w:sz w:val="24"/>
+          <w:szCs w:val="24"/>
+          <w:lang w:val="es-MX"/>
+        </w:rPr>
+        <w:t xml:space="preserve"> Martínez</w:t>
       </w:r>
     </w:p>
     <w:p>
@@ -846,7 +943,33 @@
           <w:szCs w:val="24"/>
           <w:lang w:val="es-MX"/>
         </w:rPr>
-        <w:t>Alejandro Benjamin Max López</w:t>
+        <w:t xml:space="preserve">Alejandro </w:t>
+      </w:r>
+      <w:r>
+        <w:rPr>
+          <w:rFonts w:ascii="Arial" w:hAnsi="Arial" w:cs="Arial"/>
+          <w:b/>
+          <w:bCs/>
+          <w:i/>
+          <w:color w:val="000000"/>
+          <w:sz w:val="24"/>
+          <w:szCs w:val="24"/>
+          <w:lang w:val="es-MX"/>
+        </w:rPr>
+        <w:t>Benjamín</w:t>
+      </w:r>
+      <w:r>
+        <w:rPr>
+          <w:rFonts w:ascii="Arial" w:hAnsi="Arial" w:cs="Arial"/>
+          <w:b/>
+          <w:bCs/>
+          <w:i/>
+          <w:color w:val="000000"/>
+          <w:sz w:val="24"/>
+          <w:szCs w:val="24"/>
+          <w:lang w:val="es-MX"/>
+        </w:rPr>
+        <w:t xml:space="preserve"> Max López</w:t>
       </w:r>
     </w:p>
     <w:p>
@@ -1915,16 +2038,7 @@
               <w:sz w:val="24"/>
               <w:szCs w:val="24"/>
             </w:rPr>
-            <w:instrText xml:space="preserve"> CITATION Con \l 4106 </w:instrText>
-          </w:r>
-          <w:r>
-            <w:rPr>
-              <w:rFonts w:ascii="Arial" w:hAnsi="Arial" w:cs="Arial"/>
-              <w:color w:val="000000" w:themeColor="text1"/>
-              <w:sz w:val="24"/>
-              <w:szCs w:val="24"/>
-            </w:rPr>
-            <w:instrText xml:space="preserve"> \m Jul13</w:instrText>
+            <w:instrText xml:space="preserve">CITATION Jul13 \l 4106 </w:instrText>
           </w:r>
           <w:r>
             <w:rPr>
@@ -1953,7 +2067,7 @@
               <w:sz w:val="24"/>
               <w:szCs w:val="24"/>
             </w:rPr>
-            <w:t>(Guatemala, Constitucion de la república de Guatemala ; Mejicanos, 2013)</w:t>
+            <w:t>(Mejicanos, 2013)</w:t>
           </w:r>
           <w:r>
             <w:rPr>
@@ -2054,16 +2168,7 @@
               <w:sz w:val="24"/>
               <w:szCs w:val="24"/>
             </w:rPr>
-            <w:instrText xml:space="preserve"> CITATION Con1 \l 4106 </w:instrText>
-          </w:r>
-          <w:r>
-            <w:rPr>
-              <w:rFonts w:ascii="Arial" w:hAnsi="Arial" w:cs="Arial"/>
-              <w:color w:val="000000" w:themeColor="text1"/>
-              <w:sz w:val="24"/>
-              <w:szCs w:val="24"/>
-            </w:rPr>
-            <w:instrText xml:space="preserve"> \m Jul13</w:instrText>
+            <w:instrText xml:space="preserve">CITATION Con1 \m Jul13 \l 4106 </w:instrText>
           </w:r>
           <w:r>
             <w:rPr>
@@ -2092,7 +2197,7 @@
               <w:sz w:val="24"/>
               <w:szCs w:val="24"/>
             </w:rPr>
-            <w:t>(Guatemala; Mejicanos, 2013)</w:t>
+            <w:t>(Congreso de la República; Mejicanos, 2013)</w:t>
           </w:r>
           <w:r>
             <w:rPr>
@@ -2198,16 +2303,7 @@
               <w:sz w:val="24"/>
               <w:szCs w:val="24"/>
             </w:rPr>
-            <w:instrText xml:space="preserve"> CITATION Con1 \l 4106 </w:instrText>
-          </w:r>
-          <w:r>
-            <w:rPr>
-              <w:rFonts w:ascii="Arial" w:hAnsi="Arial" w:cs="Arial"/>
-              <w:color w:val="000000" w:themeColor="text1"/>
-              <w:sz w:val="24"/>
-              <w:szCs w:val="24"/>
-            </w:rPr>
-            <w:instrText xml:space="preserve"> \m Jul13</w:instrText>
+            <w:instrText xml:space="preserve">CITATION Con1 \m Jul13 \l 4106 </w:instrText>
           </w:r>
           <w:r>
             <w:rPr>
@@ -2226,7 +2322,7 @@
               <w:sz w:val="24"/>
               <w:szCs w:val="24"/>
             </w:rPr>
-            <w:t>(Guatemala; Mejicanos, 2013)</w:t>
+            <w:t>(Congreso de la República; Mejicanos, 2013)</w:t>
           </w:r>
           <w:r>
             <w:rPr>
@@ -2341,16 +2437,7 @@
               <w:sz w:val="24"/>
               <w:szCs w:val="24"/>
             </w:rPr>
-            <w:instrText xml:space="preserve"> CITATION Con1 \l 4106 </w:instrText>
-          </w:r>
-          <w:r>
-            <w:rPr>
-              <w:rFonts w:ascii="Arial" w:hAnsi="Arial" w:cs="Arial"/>
-              <w:color w:val="000000" w:themeColor="text1"/>
-              <w:sz w:val="24"/>
-              <w:szCs w:val="24"/>
-            </w:rPr>
-            <w:instrText xml:space="preserve"> \m Jul13</w:instrText>
+            <w:instrText xml:space="preserve">CITATION Con1 \m Jul13 \l 4106 </w:instrText>
           </w:r>
           <w:r>
             <w:rPr>
@@ -2369,7 +2456,7 @@
               <w:sz w:val="24"/>
               <w:szCs w:val="24"/>
             </w:rPr>
-            <w:t>(Guatemala; Mejicanos, 2013)</w:t>
+            <w:t>(Congreso de la República; Mejicanos, 2013)</w:t>
           </w:r>
           <w:r>
             <w:rPr>
@@ -2474,16 +2561,7 @@
               <w:sz w:val="24"/>
               <w:szCs w:val="24"/>
             </w:rPr>
-            <w:instrText xml:space="preserve"> CITATION Con1 \l 4106 </w:instrText>
-          </w:r>
-          <w:r>
-            <w:rPr>
-              <w:rFonts w:ascii="Arial" w:hAnsi="Arial" w:cs="Arial"/>
-              <w:color w:val="000000" w:themeColor="text1"/>
-              <w:sz w:val="24"/>
-              <w:szCs w:val="24"/>
-            </w:rPr>
-            <w:instrText xml:space="preserve"> \m Jul13</w:instrText>
+            <w:instrText xml:space="preserve">CITATION Con1 \m Jul13 \l 4106 </w:instrText>
           </w:r>
           <w:r>
             <w:rPr>
@@ -2502,7 +2580,7 @@
               <w:sz w:val="24"/>
               <w:szCs w:val="24"/>
             </w:rPr>
-            <w:t>(Guatemala; Mejicanos, 2013)</w:t>
+            <w:t>(Congreso de la República; Mejicanos, 2013)</w:t>
           </w:r>
           <w:r>
             <w:rPr>
@@ -3172,7 +3250,7 @@
               <w:szCs w:val="24"/>
               <w:lang w:val="es-MX"/>
             </w:rPr>
-            <w:instrText xml:space="preserve"> CITATION Mor17 \l 2058 </w:instrText>
+            <w:instrText xml:space="preserve">CITATION Mor17 \l 2058 </w:instrText>
           </w:r>
           <w:r>
             <w:rPr>
@@ -3192,7 +3270,7 @@
               <w:szCs w:val="24"/>
               <w:lang w:val="es-MX"/>
             </w:rPr>
-            <w:t>(Morales Monzón, 2017)</w:t>
+            <w:t>(Morales, 2017)</w:t>
           </w:r>
           <w:r>
             <w:rPr>
@@ -3267,7 +3345,7 @@
               <w:szCs w:val="24"/>
               <w:lang w:val="es-MX"/>
             </w:rPr>
-            <w:instrText xml:space="preserve"> CITATION Mor17 \l 2058 </w:instrText>
+            <w:instrText xml:space="preserve">CITATION Mor17 \l 2058 </w:instrText>
           </w:r>
           <w:r>
             <w:rPr>
@@ -3287,7 +3365,7 @@
               <w:szCs w:val="24"/>
               <w:lang w:val="es-MX"/>
             </w:rPr>
-            <w:t>(Morales Monzón, 2017)</w:t>
+            <w:t>(Morales, 2017)</w:t>
           </w:r>
           <w:r>
             <w:rPr>
@@ -3362,7 +3440,7 @@
               <w:szCs w:val="24"/>
               <w:lang w:val="es-MX"/>
             </w:rPr>
-            <w:instrText xml:space="preserve"> CITATION Mor17 \l 2058 </w:instrText>
+            <w:instrText xml:space="preserve">CITATION Mor17 \l 2058 </w:instrText>
           </w:r>
           <w:r>
             <w:rPr>
@@ -3393,7 +3471,7 @@
               <w:szCs w:val="24"/>
               <w:lang w:val="es-MX"/>
             </w:rPr>
-            <w:t>(Morales Monzón, 2017)</w:t>
+            <w:t>(Morales, 2017)</w:t>
           </w:r>
           <w:r>
             <w:rPr>
@@ -3763,7 +3841,7 @@
               <w:sz w:val="24"/>
               <w:szCs w:val="24"/>
             </w:rPr>
-            <w:instrText xml:space="preserve"> CITATION Fun17 \l 4106 </w:instrText>
+            <w:instrText xml:space="preserve">CITATION Fun17 \l 4106 </w:instrText>
           </w:r>
           <w:r>
             <w:rPr>
@@ -3782,7 +3860,7 @@
               <w:sz w:val="24"/>
               <w:szCs w:val="24"/>
             </w:rPr>
-            <w:t>(MAPFRE, 2017)</w:t>
+            <w:t>(Fundación MAPFRE, s.f.)</w:t>
           </w:r>
           <w:r>
             <w:rPr>
@@ -3879,7 +3957,7 @@
               <w:sz w:val="24"/>
               <w:szCs w:val="24"/>
             </w:rPr>
-            <w:instrText xml:space="preserve"> CITATION Tra21 \l 4106 </w:instrText>
+            <w:instrText xml:space="preserve">CITATION Tra21 \l 4106 </w:instrText>
           </w:r>
           <w:r>
             <w:rPr>
@@ -3908,7 +3986,7 @@
               <w:sz w:val="24"/>
               <w:szCs w:val="24"/>
             </w:rPr>
-            <w:t>(TrafficLogix, 2021)</w:t>
+            <w:t>( Traffic Logix , s.f.)</w:t>
           </w:r>
           <w:r>
             <w:rPr>
@@ -4297,6 +4375,7 @@
           <w:sz w:val="24"/>
           <w:szCs w:val="24"/>
         </w:rPr>
+        <w:lastRenderedPageBreak/>
         <w:t>“</w:t>
       </w:r>
       <w:r>
@@ -4305,24 +4384,112 @@
           <w:sz w:val="24"/>
           <w:szCs w:val="24"/>
         </w:rPr>
-        <w:t xml:space="preserve">Cultura tributaria es un “Conjunto de información y el grado de conocimientos que en un determinado país se tiene sobre los impuestos, así como el conjunto </w:t>
-      </w:r>
-      <w:r>
-        <w:rPr>
-          <w:rFonts w:ascii="Arial" w:hAnsi="Arial" w:cs="Arial"/>
-          <w:sz w:val="24"/>
-          <w:szCs w:val="24"/>
-        </w:rPr>
-        <w:lastRenderedPageBreak/>
-        <w:t>de percepciones, criterios, hábitos y actitudes que la sociedad tiene respecto a la tributación”. En la mayoría de países latinoamericanos ha prevalecido una conducta social adversa al pago de impuestos, manifestándose en actitudes de rechazo, resistencia y evasión, o sea en diversas formas de incumplimiento. Dichas conductas intentan auto justificar, descalificando la gestión de la administración pública por la ineficiencia o falta de transparencia en el manejo de los recursos, así como por la corrupció</w:t>
-      </w:r>
-      <w:r>
-        <w:rPr>
-          <w:rFonts w:ascii="Arial" w:hAnsi="Arial" w:cs="Arial"/>
-          <w:sz w:val="24"/>
-          <w:szCs w:val="24"/>
-        </w:rPr>
-        <w:t>n.</w:t>
+        <w:t>Si concebimos a la cultura como el conjunto de conocimientos, modos de vida y costumbres de una sociedad determinada, o bien como el conjunto de las manifestaciones en que se expresa la vida tradicional de un pueblo,</w:t>
+      </w:r>
+      <w:r>
+        <w:rPr>
+          <w:rFonts w:ascii="Arial" w:hAnsi="Arial" w:cs="Arial"/>
+          <w:sz w:val="24"/>
+          <w:szCs w:val="24"/>
+          <w:vertAlign w:val="superscript"/>
+        </w:rPr>
+        <w:t>1</w:t>
+      </w:r>
+      <w:r>
+        <w:rPr>
+          <w:rFonts w:ascii="Arial" w:hAnsi="Arial" w:cs="Arial"/>
+          <w:sz w:val="24"/>
+          <w:szCs w:val="24"/>
+        </w:rPr>
+        <w:t xml:space="preserve"> por cultura </w:t>
+      </w:r>
+    </w:p>
+    <w:p>
+      <w:pPr>
+        <w:spacing w:line="360" w:lineRule="auto"/>
+        <w:ind w:left="708"/>
+        <w:jc w:val="both"/>
+        <w:rPr>
+          <w:rFonts w:ascii="Arial" w:hAnsi="Arial" w:cs="Arial"/>
+          <w:sz w:val="24"/>
+          <w:szCs w:val="24"/>
+        </w:rPr>
+      </w:pPr>
+      <w:r>
+        <w:rPr>
+          <w:rFonts w:ascii="Arial" w:hAnsi="Arial" w:cs="Arial"/>
+          <w:sz w:val="24"/>
+          <w:szCs w:val="24"/>
+        </w:rPr>
+        <w:t xml:space="preserve">tributaria entenderíamos al conjunto de información y el grado de conocimientos </w:t>
+      </w:r>
+    </w:p>
+    <w:p>
+      <w:pPr>
+        <w:spacing w:line="360" w:lineRule="auto"/>
+        <w:ind w:left="708"/>
+        <w:jc w:val="both"/>
+        <w:rPr>
+          <w:rFonts w:ascii="Arial" w:hAnsi="Arial" w:cs="Arial"/>
+          <w:sz w:val="24"/>
+          <w:szCs w:val="24"/>
+        </w:rPr>
+      </w:pPr>
+      <w:r>
+        <w:rPr>
+          <w:rFonts w:ascii="Arial" w:hAnsi="Arial" w:cs="Arial"/>
+          <w:sz w:val="24"/>
+          <w:szCs w:val="24"/>
+        </w:rPr>
+        <w:t xml:space="preserve">que en un determinado país se tiene sobre los impuestos, pero más importante </w:t>
+      </w:r>
+    </w:p>
+    <w:p>
+      <w:pPr>
+        <w:spacing w:line="360" w:lineRule="auto"/>
+        <w:ind w:left="708"/>
+        <w:jc w:val="both"/>
+        <w:rPr>
+          <w:rFonts w:ascii="Arial" w:hAnsi="Arial" w:cs="Arial"/>
+          <w:sz w:val="24"/>
+          <w:szCs w:val="24"/>
+        </w:rPr>
+      </w:pPr>
+      <w:r>
+        <w:rPr>
+          <w:rFonts w:ascii="Arial" w:hAnsi="Arial" w:cs="Arial"/>
+          <w:sz w:val="24"/>
+          <w:szCs w:val="24"/>
+        </w:rPr>
+        <w:t xml:space="preserve">aún, al conjunto de percepciones, criterios, hábitos y actitudes que la sociedad </w:t>
+      </w:r>
+    </w:p>
+    <w:p>
+      <w:pPr>
+        <w:spacing w:line="360" w:lineRule="auto"/>
+        <w:ind w:left="708"/>
+        <w:jc w:val="both"/>
+        <w:rPr>
+          <w:rFonts w:ascii="Arial" w:hAnsi="Arial" w:cs="Arial"/>
+          <w:sz w:val="24"/>
+          <w:szCs w:val="24"/>
+        </w:rPr>
+      </w:pPr>
+      <w:r>
+        <w:rPr>
+          <w:rFonts w:ascii="Arial" w:hAnsi="Arial" w:cs="Arial"/>
+          <w:sz w:val="24"/>
+          <w:szCs w:val="24"/>
+        </w:rPr>
+        <w:t>tiene respecto a la tributación</w:t>
+      </w:r>
+      <w:r>
+        <w:rPr>
+          <w:rFonts w:ascii="Arial" w:hAnsi="Arial" w:cs="Arial"/>
+          <w:sz w:val="24"/>
+          <w:szCs w:val="24"/>
+        </w:rPr>
+        <w:t>.</w:t>
       </w:r>
       <w:r>
         <w:rPr>
@@ -4366,7 +4533,7 @@
               <w:sz w:val="24"/>
               <w:szCs w:val="24"/>
             </w:rPr>
-            <w:instrText xml:space="preserve"> CITATION Roc \l 4106 </w:instrText>
+            <w:instrText xml:space="preserve">CITATION Roc \l 4106 </w:instrText>
           </w:r>
           <w:r>
             <w:rPr>
@@ -4383,7 +4550,7 @@
               <w:sz w:val="24"/>
               <w:szCs w:val="24"/>
             </w:rPr>
-            <w:t>(Roca)</w:t>
+            <w:t>(Roca, 2008)</w:t>
           </w:r>
           <w:r>
             <w:rPr>
@@ -4564,7 +4731,7 @@
               <w:sz w:val="24"/>
               <w:szCs w:val="24"/>
             </w:rPr>
-            <w:instrText xml:space="preserve"> CITATION Peñ04 \l 4106 </w:instrText>
+            <w:instrText xml:space="preserve">CITATION Peñ04 \l 4106 </w:instrText>
           </w:r>
           <w:r>
             <w:rPr>
@@ -6390,7 +6557,7 @@
               <w:sz w:val="24"/>
               <w:szCs w:val="24"/>
             </w:rPr>
-            <w:instrText xml:space="preserve"> CITATION Equ23 \l 4106 </w:instrText>
+            <w:instrText xml:space="preserve">CITATION Equ23 \l 4106 </w:instrText>
           </w:r>
           <w:r>
             <w:rPr>
@@ -6420,7 +6587,7 @@
               <w:sz w:val="24"/>
               <w:szCs w:val="24"/>
             </w:rPr>
-            <w:t>(Equipo editorial, 2023)</w:t>
+            <w:t>(Equipo editorial, 2017)</w:t>
           </w:r>
           <w:r>
             <w:rPr>
@@ -6538,7 +6705,7 @@
             <w:rPr>
               <w:rFonts w:ascii="Arial" w:hAnsi="Arial" w:cs="Arial"/>
             </w:rPr>
-            <w:instrText xml:space="preserve"> CITATION Jon22 \l 4106 </w:instrText>
+            <w:instrText xml:space="preserve">CITATION Jon22 \l 4106 </w:instrText>
           </w:r>
           <w:r>
             <w:rPr>
@@ -6558,7 +6725,7 @@
               <w:rFonts w:ascii="Arial" w:hAnsi="Arial" w:cs="Arial"/>
               <w:noProof/>
             </w:rPr>
-            <w:t>(z, 2022)</w:t>
+            <w:t>(Pérez, 2021)</w:t>
           </w:r>
           <w:r>
             <w:rPr>
@@ -6596,7 +6763,19 @@
         <w:rPr>
           <w:rFonts w:ascii="Arial" w:hAnsi="Arial" w:cs="Arial"/>
         </w:rPr>
-        <w:t>on aquellos derechos y deberes que dentro del ordenamiento jurídico, los derechos y deberes constitucionales de Guatemala pueden ser: Derechos y deberes Cívicos y derechos y deberes políticos</w:t>
+        <w:t xml:space="preserve">on aquellos derechos y deberes </w:t>
+      </w:r>
+      <w:r>
+        <w:rPr>
+          <w:rFonts w:ascii="Arial" w:hAnsi="Arial" w:cs="Arial"/>
+        </w:rPr>
+        <w:t>que,</w:t>
+      </w:r>
+      <w:r>
+        <w:rPr>
+          <w:rFonts w:ascii="Arial" w:hAnsi="Arial" w:cs="Arial"/>
+        </w:rPr>
+        <w:t xml:space="preserve"> dentro del ordenamiento jurídico, los derechos y deberes constitucionales de Guatemala pueden ser: Derechos y deberes Cívicos y derechos y deberes políticos</w:t>
       </w:r>
       <w:r>
         <w:rPr>
@@ -6636,7 +6815,7 @@
             <w:rPr>
               <w:rFonts w:ascii="Arial" w:hAnsi="Arial" w:cs="Arial"/>
             </w:rPr>
-            <w:instrText xml:space="preserve"> CITATION FRA12 \l 4106 </w:instrText>
+            <w:instrText xml:space="preserve">CITATION FRA12 \l 4106 </w:instrText>
           </w:r>
           <w:r>
             <w:rPr>
@@ -6656,7 +6835,7 @@
               <w:rFonts w:ascii="Arial" w:hAnsi="Arial" w:cs="Arial"/>
               <w:noProof/>
             </w:rPr>
-            <w:t>(HUENCHUMILLA, 2012)</w:t>
+            <w:t>(Huenchumilla, 2012)</w:t>
           </w:r>
           <w:r>
             <w:rPr>
@@ -6835,7 +7014,43 @@
           <w:sz w:val="24"/>
           <w:szCs w:val="24"/>
         </w:rPr>
-        <w:t>La equidad venía a poner en cuestión la tesis de la discrecionalidad judicial (estrechamente vinculada al «modelo de las reglas»), lo que para el positivismo hartiano o raziano la situaba más allá de los límites del derecho</w:t>
+        <w:t xml:space="preserve">La equidad venía a poner en cuestión la tesis de la discrecionalidad judicial (estrechamente vinculada al «modelo de las reglas»), lo que para el positivismo </w:t>
+      </w:r>
+      <w:proofErr w:type="spellStart"/>
+      <w:r>
+        <w:rPr>
+          <w:rFonts w:ascii="Arial" w:hAnsi="Arial" w:cs="Arial"/>
+          <w:sz w:val="24"/>
+          <w:szCs w:val="24"/>
+        </w:rPr>
+        <w:t>hartiano</w:t>
+      </w:r>
+      <w:proofErr w:type="spellEnd"/>
+      <w:r>
+        <w:rPr>
+          <w:rFonts w:ascii="Arial" w:hAnsi="Arial" w:cs="Arial"/>
+          <w:sz w:val="24"/>
+          <w:szCs w:val="24"/>
+        </w:rPr>
+        <w:t xml:space="preserve"> o </w:t>
+      </w:r>
+      <w:proofErr w:type="spellStart"/>
+      <w:r>
+        <w:rPr>
+          <w:rFonts w:ascii="Arial" w:hAnsi="Arial" w:cs="Arial"/>
+          <w:sz w:val="24"/>
+          <w:szCs w:val="24"/>
+        </w:rPr>
+        <w:t>raziano</w:t>
+      </w:r>
+      <w:proofErr w:type="spellEnd"/>
+      <w:r>
+        <w:rPr>
+          <w:rFonts w:ascii="Arial" w:hAnsi="Arial" w:cs="Arial"/>
+          <w:sz w:val="24"/>
+          <w:szCs w:val="24"/>
+        </w:rPr>
+        <w:t xml:space="preserve"> la situaba más allá de los límites del derecho</w:t>
       </w:r>
       <w:r>
         <w:rPr>
@@ -7211,7 +7426,27 @@
           <w:sz w:val="24"/>
           <w:szCs w:val="24"/>
         </w:rPr>
-        <w:t>"Fomentar el respeto hacia las diferencias culturales es la base para una vida humana armónica. El respeto a las diferencias pluriculturales y multilingüísticas es una de las tendencias a nivel mundial más importantes para promover el conocimiento de otras costumbres y lenguas, y la integración e igualdad de las distintas culturas en los países. Casi la totalidad de los países latinoamericanos cuentan dentro de su territorio con pueblos que presentan diferencias lingüísticas, físicas y culturales. Este fenómeno es inherente a la cultura humana, pues las sociedades y civilizaciones se han basado, a lo largo de la historia, en los movimientos migratorios."</w:t>
+        <w:t xml:space="preserve">"Fomentar el respeto hacia las diferencias culturales es la base para una vida humana armónica. El respeto a las diferencias pluriculturales y </w:t>
+      </w:r>
+      <w:proofErr w:type="spellStart"/>
+      <w:r>
+        <w:rPr>
+          <w:rFonts w:ascii="Arial" w:hAnsi="Arial" w:cs="Arial"/>
+          <w:color w:val="000000" w:themeColor="text1"/>
+          <w:sz w:val="24"/>
+          <w:szCs w:val="24"/>
+        </w:rPr>
+        <w:t>multilingüísticas</w:t>
+      </w:r>
+      <w:proofErr w:type="spellEnd"/>
+      <w:r>
+        <w:rPr>
+          <w:rFonts w:ascii="Arial" w:hAnsi="Arial" w:cs="Arial"/>
+          <w:color w:val="000000" w:themeColor="text1"/>
+          <w:sz w:val="24"/>
+          <w:szCs w:val="24"/>
+        </w:rPr>
+        <w:t xml:space="preserve"> es una de las tendencias a nivel mundial más importantes para promover el conocimiento de otras costumbres y lenguas, y la integración e igualdad de las distintas culturas en los países. Casi la totalidad de los países latinoamericanos cuentan dentro de su territorio con pueblos que presentan diferencias lingüísticas, físicas y culturales. Este fenómeno es inherente a la cultura humana, pues las sociedades y civilizaciones se han basado, a lo largo de la historia, en los movimientos migratorios."</w:t>
       </w:r>
       <w:r>
         <w:rPr>
@@ -7627,11 +7862,47 @@
                 <w:fldChar w:fldCharType="begin"/>
               </w:r>
               <w:r>
+                <w:rPr>
+                  <w:lang w:val="es-MX"/>
+                </w:rPr>
                 <w:instrText>BIBLIOGRAPHY</w:instrText>
               </w:r>
               <w:r>
                 <w:fldChar w:fldCharType="separate"/>
               </w:r>
+              <w:r>
+                <w:rPr>
+                  <w:noProof/>
+                  <w:lang w:val="es-ES"/>
+                </w:rPr>
+                <w:t xml:space="preserve">Traffic Logix . (s.f.). </w:t>
+              </w:r>
+              <w:r>
+                <w:rPr>
+                  <w:i/>
+                  <w:iCs/>
+                  <w:noProof/>
+                  <w:lang w:val="es-ES"/>
+                </w:rPr>
+                <w:t>TRAFFICLOGIX</w:t>
+              </w:r>
+              <w:r>
+                <w:rPr>
+                  <w:noProof/>
+                  <w:lang w:val="es-ES"/>
+                </w:rPr>
+                <w:t>. Obtenido de ¿Para qué sirve la educación vial?: https://trafficlogix.mx/para-que-sirve-la-educacion-vial/</w:t>
+              </w:r>
+            </w:p>
+            <w:p>
+              <w:pPr>
+                <w:pStyle w:val="Bibliografa"/>
+                <w:ind w:left="720" w:hanging="720"/>
+                <w:rPr>
+                  <w:noProof/>
+                  <w:lang w:val="es-ES"/>
+                </w:rPr>
+              </w:pPr>
               <w:r>
                 <w:rPr>
                   <w:noProof/>
@@ -7802,7 +8073,7 @@
                   <w:noProof/>
                   <w:lang w:val="es-ES"/>
                 </w:rPr>
-                <w:t xml:space="preserve">ecoguate. (2022). </w:t>
+                <w:t xml:space="preserve">Congreso de la República. (s.f.). </w:t>
               </w:r>
               <w:r>
                 <w:rPr>
@@ -7811,14 +8082,14 @@
                   <w:noProof/>
                   <w:lang w:val="es-ES"/>
                 </w:rPr>
-                <w:t>marco juridico.</w:t>
+                <w:t>Marco legal.</w:t>
               </w:r>
               <w:r>
                 <w:rPr>
                   <w:noProof/>
                   <w:lang w:val="es-ES"/>
                 </w:rPr>
-                <w:t xml:space="preserve"> https://ecoguatepn2016.wordpress.com/explicacion-fisica/juridico-marco-legal/.</w:t>
+                <w:t xml:space="preserve"> Guatemala: https://www.congreso.gob.gt/marco_legal#gsc.tab=0.</w:t>
               </w:r>
             </w:p>
             <w:p>
@@ -7835,7 +8106,7 @@
                   <w:noProof/>
                   <w:lang w:val="es-ES"/>
                 </w:rPr>
-                <w:t xml:space="preserve">Equipo editorial, E. (23 de 1 de 2023). </w:t>
+                <w:t xml:space="preserve">Equipo editorial, E. (18 de 4 de 2017). </w:t>
               </w:r>
               <w:r>
                 <w:rPr>
@@ -7967,6 +8238,39 @@
                   <w:noProof/>
                   <w:lang w:val="es-ES"/>
                 </w:rPr>
+                <w:t xml:space="preserve">Fundación MAPFRE. (s.f.). </w:t>
+              </w:r>
+              <w:r>
+                <w:rPr>
+                  <w:i/>
+                  <w:iCs/>
+                  <w:noProof/>
+                  <w:lang w:val="es-ES"/>
+                </w:rPr>
+                <w:t>Fundación MAPFRE</w:t>
+              </w:r>
+              <w:r>
+                <w:rPr>
+                  <w:noProof/>
+                  <w:lang w:val="es-ES"/>
+                </w:rPr>
+                <w:t>. Obtenido de La importancia de la educación vial: https://www.fundacionmapfre.org/educacion-divulgacion/seguridad-vial/actividades-educativas/sabias-que/importancia-educacion-vial/</w:t>
+              </w:r>
+            </w:p>
+            <w:p>
+              <w:pPr>
+                <w:pStyle w:val="Bibliografa"/>
+                <w:ind w:left="720" w:hanging="720"/>
+                <w:rPr>
+                  <w:noProof/>
+                  <w:lang w:val="es-ES"/>
+                </w:rPr>
+              </w:pPr>
+              <w:r>
+                <w:rPr>
+                  <w:noProof/>
+                  <w:lang w:val="es-ES"/>
+                </w:rPr>
                 <w:t xml:space="preserve">Gaona, T. (13 de marzo de 2024). </w:t>
               </w:r>
               <w:r>
@@ -8033,57 +8337,8 @@
                   <w:noProof/>
                   <w:lang w:val="es-ES"/>
                 </w:rPr>
-                <w:t>Guatemala, C. d. (s.f.). https://www.congreso.gob.gt/.</w:t>
-              </w:r>
-            </w:p>
-            <w:p>
-              <w:pPr>
-                <w:pStyle w:val="Bibliografa"/>
-                <w:ind w:left="720" w:hanging="720"/>
-                <w:rPr>
-                  <w:noProof/>
-                  <w:lang w:val="es-ES"/>
-                </w:rPr>
-              </w:pPr>
-              <w:r>
-                <w:rPr>
-                  <w:noProof/>
-                  <w:lang w:val="es-ES"/>
-                </w:rPr>
-                <w:t xml:space="preserve">Guatemala, C. d. (s.f.). </w:t>
-              </w:r>
-              <w:r>
-                <w:rPr>
-                  <w:i/>
-                  <w:iCs/>
-                  <w:noProof/>
-                  <w:lang w:val="es-ES"/>
-                </w:rPr>
-                <w:t>Constitucion de la república de Guatemala .</w:t>
-              </w:r>
-              <w:r>
-                <w:rPr>
-                  <w:noProof/>
-                  <w:lang w:val="es-ES"/>
-                </w:rPr>
-                <w:t xml:space="preserve"> https://ecoguatepn2016.wordpress.com/explicacion-fisica/juridico-marco-legal/.</w:t>
-              </w:r>
-            </w:p>
-            <w:p>
-              <w:pPr>
-                <w:pStyle w:val="Bibliografa"/>
-                <w:ind w:left="720" w:hanging="720"/>
-                <w:rPr>
-                  <w:noProof/>
-                  <w:lang w:val="es-ES"/>
-                </w:rPr>
-              </w:pPr>
-              <w:r>
-                <w:rPr>
-                  <w:noProof/>
-                  <w:lang w:val="es-ES"/>
-                </w:rPr>
-                <w:t xml:space="preserve">HUENCHUMILLA, F. (16 de 01 de 2012). </w:t>
+                <w:lastRenderedPageBreak/>
+                <w:t xml:space="preserve">Huenchumilla, F. (16 de enero de 2012). </w:t>
               </w:r>
               <w:r>
                 <w:rPr>
@@ -8116,40 +8371,6 @@
                   <w:noProof/>
                   <w:lang w:val="es-ES"/>
                 </w:rPr>
-                <w:lastRenderedPageBreak/>
-                <w:t xml:space="preserve">MAPFRE, F. (4 de Octubre de 2017). </w:t>
-              </w:r>
-              <w:r>
-                <w:rPr>
-                  <w:i/>
-                  <w:iCs/>
-                  <w:noProof/>
-                  <w:lang w:val="es-ES"/>
-                </w:rPr>
-                <w:t>La importancia de la educación vial</w:t>
-              </w:r>
-              <w:r>
-                <w:rPr>
-                  <w:noProof/>
-                  <w:lang w:val="es-ES"/>
-                </w:rPr>
-                <w:t>. Obtenido de Fundación MAPFRE: https://www.fundacionmapfre.org/educacion-divulgacion/seguridad-vial/actividades-educativas/sabias-que/importancia-educacion-vial/</w:t>
-              </w:r>
-            </w:p>
-            <w:p>
-              <w:pPr>
-                <w:pStyle w:val="Bibliografa"/>
-                <w:ind w:left="720" w:hanging="720"/>
-                <w:rPr>
-                  <w:noProof/>
-                  <w:lang w:val="es-ES"/>
-                </w:rPr>
-              </w:pPr>
-              <w:r>
-                <w:rPr>
-                  <w:noProof/>
-                  <w:lang w:val="es-ES"/>
-                </w:rPr>
                 <w:t xml:space="preserve">Marroquín, J. A. (Mayo de 2020). </w:t>
               </w:r>
               <w:r>
@@ -8233,7 +8454,7 @@
                   <w:noProof/>
                   <w:lang w:val="es-ES"/>
                 </w:rPr>
-                <w:t xml:space="preserve">Morales Monzón, C. (26 de julio de 2017). </w:t>
+                <w:t xml:space="preserve">Morales, M. C. (26 de julio de 2017). </w:t>
               </w:r>
               <w:r>
                 <w:rPr>
@@ -8374,14 +8595,47 @@
                   <w:noProof/>
                   <w:lang w:val="es-ES"/>
                 </w:rPr>
-                <w:t>Cultura Tributaria, Deberes y Derechos.</w:t>
+                <w:t>Cultura tributaria vs Constitución de 1999</w:t>
               </w:r>
               <w:r>
                 <w:rPr>
                   <w:noProof/>
                   <w:lang w:val="es-ES"/>
                 </w:rPr>
-                <w:t xml:space="preserve"> </w:t>
+                <w:t xml:space="preserve"> (Vol. 13). Mérida, Venezuela. Obtenido de https://www.redalyc.org/pdf/122/12201306.pdf</w:t>
+              </w:r>
+            </w:p>
+            <w:p>
+              <w:pPr>
+                <w:pStyle w:val="Bibliografa"/>
+                <w:ind w:left="720" w:hanging="720"/>
+                <w:rPr>
+                  <w:noProof/>
+                  <w:lang w:val="es-ES"/>
+                </w:rPr>
+              </w:pPr>
+              <w:r>
+                <w:rPr>
+                  <w:noProof/>
+                  <w:lang w:val="es-ES"/>
+                </w:rPr>
+                <w:t xml:space="preserve">Pérez, J. (27 de abril de 2021). </w:t>
+              </w:r>
+              <w:r>
+                <w:rPr>
+                  <w:i/>
+                  <w:iCs/>
+                  <w:noProof/>
+                  <w:lang w:val="es-ES"/>
+                </w:rPr>
+                <w:t>Prezi</w:t>
+              </w:r>
+              <w:r>
+                <w:rPr>
+                  <w:noProof/>
+                  <w:lang w:val="es-ES"/>
+                </w:rPr>
+                <w:t>. Obtenido de Derechos constitucionales de Guatemala: https://prezi.com/p/ucyuxudioja2/derechos-constitucionales-de-guatemala/</w:t>
               </w:r>
             </w:p>
             <w:p>
@@ -8563,7 +8817,7 @@
                   <w:noProof/>
                   <w:lang w:val="es-ES"/>
                 </w:rPr>
-                <w:t xml:space="preserve">Roca, C. (s.f.). Cultura Tributaria. En D. L. Tapia, </w:t>
+                <w:t xml:space="preserve">Roca, C. (2008). </w:t>
               </w:r>
               <w:r>
                 <w:rPr>
@@ -8572,14 +8826,14 @@
                   <w:noProof/>
                   <w:lang w:val="es-ES"/>
                 </w:rPr>
-                <w:t>La cultura tributaria, un instrumento para combatir la evasión tributaria</w:t>
+                <w:t>ESTRATEGIAS PARA LA FORMACIÓN DE LA CULTURA .</w:t>
               </w:r>
               <w:r>
                 <w:rPr>
                   <w:noProof/>
                   <w:lang w:val="es-ES"/>
                 </w:rPr>
-                <w:t xml:space="preserve"> (pág. 7).</w:t>
+                <w:t xml:space="preserve"> Guatemala. Obtenido de https://www.ciat.org/Biblioteca/AsambleasGenerales/2008/Espanol/guatemala42_2008_tema1_Guatemala.pdf</w:t>
               </w:r>
             </w:p>
             <w:p>
@@ -8596,6 +8850,7 @@
                   <w:noProof/>
                   <w:lang w:val="es-ES"/>
                 </w:rPr>
+                <w:lastRenderedPageBreak/>
                 <w:t xml:space="preserve">Shiner. (1994). </w:t>
               </w:r>
               <w:r>
@@ -8613,73 +8868,6 @@
                   <w:lang w:val="es-ES"/>
                 </w:rPr>
                 <w:t>. Obtenido de https://sites.google.com/view/rafael-eduardo-magarin-/equidad-de-g%C3%A9nero-de-etnia-y-social</w:t>
-              </w:r>
-            </w:p>
-            <w:p>
-              <w:pPr>
-                <w:pStyle w:val="Bibliografa"/>
-                <w:ind w:left="720" w:hanging="720"/>
-                <w:rPr>
-                  <w:noProof/>
-                  <w:lang w:val="es-ES"/>
-                </w:rPr>
-              </w:pPr>
-              <w:r>
-                <w:rPr>
-                  <w:noProof/>
-                  <w:lang w:val="es-ES"/>
-                </w:rPr>
-                <w:lastRenderedPageBreak/>
-                <w:t xml:space="preserve">TrafficLogix. (23 de Febrero de 2021). </w:t>
-              </w:r>
-              <w:r>
-                <w:rPr>
-                  <w:i/>
-                  <w:iCs/>
-                  <w:noProof/>
-                  <w:lang w:val="es-ES"/>
-                </w:rPr>
-                <w:t>TRAFFICLOGIX</w:t>
-              </w:r>
-              <w:r>
-                <w:rPr>
-                  <w:noProof/>
-                  <w:lang w:val="es-ES"/>
-                </w:rPr>
-                <w:t>. Obtenido de Educación vial, ¿para qué sirve?: https://trafficlogix.mx/para-que-sirve-la-educacion-vial/</w:t>
-              </w:r>
-            </w:p>
-            <w:p>
-              <w:pPr>
-                <w:pStyle w:val="Bibliografa"/>
-                <w:ind w:left="720" w:hanging="720"/>
-                <w:rPr>
-                  <w:noProof/>
-                  <w:lang w:val="es-ES"/>
-                </w:rPr>
-              </w:pPr>
-              <w:r>
-                <w:rPr>
-                  <w:noProof/>
-                  <w:lang w:val="es-ES"/>
-                </w:rPr>
-                <w:t xml:space="preserve">z, J. (23 de 01 de 2022). </w:t>
-              </w:r>
-              <w:r>
-                <w:rPr>
-                  <w:i/>
-                  <w:iCs/>
-                  <w:noProof/>
-                  <w:lang w:val="es-ES"/>
-                </w:rPr>
-                <w:t>EcoGuate</w:t>
-              </w:r>
-              <w:r>
-                <w:rPr>
-                  <w:noProof/>
-                  <w:lang w:val="es-ES"/>
-                </w:rPr>
-                <w:t>. Obtenido de proyectoNacion: https://ecoguatepn2016.wordpress.com/explicacion-fisica/derechos-y-deberes-constitucionales/</w:t>
               </w:r>
             </w:p>
             <w:p>
@@ -8748,7 +8936,18 @@
           <w:szCs w:val="24"/>
         </w:rPr>
         <w:lastRenderedPageBreak/>
-        <w:t>Método de trabajo – Avisos por grupo de Whatsapp</w:t>
+        <w:t xml:space="preserve">Método de trabajo – Avisos por grupo de </w:t>
+      </w:r>
+      <w:r>
+        <w:rPr>
+          <w:rFonts w:ascii="Arial" w:hAnsi="Arial" w:cs="Arial"/>
+          <w:b/>
+          <w:bCs/>
+          <w:color w:val="000000" w:themeColor="text1"/>
+          <w:sz w:val="24"/>
+          <w:szCs w:val="24"/>
+        </w:rPr>
+        <w:t>WhatsApp</w:t>
       </w:r>
     </w:p>
     <w:p>
@@ -8769,6 +8968,7 @@
           <w:rFonts w:ascii="Arial" w:hAnsi="Arial" w:cs="Arial"/>
           <w:b/>
           <w:bCs/>
+          <w:noProof/>
           <w:color w:val="000000" w:themeColor="text1"/>
           <w:sz w:val="24"/>
           <w:szCs w:val="24"/>
@@ -8828,6 +9028,7 @@
           <w:rFonts w:ascii="Arial" w:hAnsi="Arial" w:cs="Arial"/>
           <w:b/>
           <w:bCs/>
+          <w:noProof/>
           <w:color w:val="000000" w:themeColor="text1"/>
           <w:sz w:val="24"/>
           <w:szCs w:val="24"/>
@@ -10198,7 +10399,7 @@
     <b:Month>Febrero</b:Month>
     <b:Day>24</b:Day>
     <b:URL>https://aprende.guatemala.com/tramites/documentos-legales/para-que-sirve-el-boleto-de-ornato-en-guatemala/</b:URL>
-    <b:RefOrder>18</b:RefOrder>
+    <b:RefOrder>17</b:RefOrder>
   </b:Source>
   <b:Source>
     <b:Tag>Jer16</b:Tag>
@@ -10220,7 +10421,7 @@
     <b:Month>Febrero</b:Month>
     <b:Day>22</b:Day>
     <b:URL>https://prezi.com/8-cofuatto_y/ornato-limpieza-de-vias-y-espacios-publicos/</b:URL>
-    <b:RefOrder>17</b:RefOrder>
+    <b:RefOrder>16</b:RefOrder>
   </b:Source>
   <b:Source>
     <b:Tag>San24</b:Tag>
@@ -10242,7 +10443,7 @@
     <b:Month>Enero</b:Month>
     <b:Day>4</b:Day>
     <b:URL>https://www.prensalibre.com/guatemala/comunitario/boleto-de-ornato-2024-tabla-de-pago-como-solicitarlo-en-linea-y-para-que-sirve/</b:URL>
-    <b:RefOrder>19</b:RefOrder>
+    <b:RefOrder>18</b:RefOrder>
   </b:Source>
   <b:Source>
     <b:Tag>Jos17</b:Tag>
@@ -10264,7 +10465,7 @@
     <b:Month>8</b:Month>
     <b:Day>17</b:Day>
     <b:URL>https://novumjus.ucatolica.edu.co/article/view/1965/1785</b:URL>
-    <b:RefOrder>20</b:RefOrder>
+    <b:RefOrder>19</b:RefOrder>
   </b:Source>
   <b:Source>
     <b:Tag>Mar21</b:Tag>
@@ -10285,29 +10486,7 @@
     <b:InternetSiteTitle>SUFRAGIO: PARTICIPACIÓN A TRAVÉS DEL VOTO.</b:InternetSiteTitle>
     <b:Year>2021</b:Year>
     <b:URL>https://issuu.com/ash_jonh/docs/proyecto_de_naci_n_5to._compu_daffnne/s/12353103</b:URL>
-    <b:RefOrder>21</b:RefOrder>
-  </b:Source>
-  <b:Source>
-    <b:Tag>Equ23</b:Tag>
-    <b:SourceType>InternetSite</b:SourceType>
-    <b:Guid>{9C96A19B-DD8D-43DD-95B7-4F0AE2938305}</b:Guid>
-    <b:Author>
-      <b:Author>
-        <b:NameList>
-          <b:Person>
-            <b:Last>Equipo editorial</b:Last>
-            <b:First>Etecé</b:First>
-          </b:Person>
-        </b:NameList>
-      </b:Author>
-    </b:Author>
-    <b:Title>sufragio participación a través del voto</b:Title>
-    <b:InternetSiteTitle>Enciclopedia Humanidades</b:InternetSiteTitle>
-    <b:Year>2023</b:Year>
-    <b:Month>1</b:Month>
-    <b:Day>23</b:Day>
-    <b:URL>https://humanidades.com/sufragio/</b:URL>
-    <b:RefOrder>22</b:RefOrder>
+    <b:RefOrder>20</b:RefOrder>
   </b:Source>
   <b:Source>
     <b:Tag>Ort13</b:Tag>
@@ -10328,7 +10507,7 @@
         </b:NameList>
       </b:Author>
     </b:Author>
-    <b:RefOrder>7</b:RefOrder>
+    <b:RefOrder>6</b:RefOrder>
   </b:Source>
   <b:Source>
     <b:Tag>Car24</b:Tag>
@@ -10349,83 +10528,7 @@
         </b:NameList>
       </b:Author>
     </b:Author>
-    <b:RefOrder>8</b:RefOrder>
-  </b:Source>
-  <b:Source>
-    <b:Tag>Mor17</b:Tag>
-    <b:SourceType>InternetSite</b:SourceType>
-    <b:Guid>{9CD1D5DF-701D-4257-B21C-ADFBFF79C320}</b:Guid>
-    <b:Title>Revista Gerencia</b:Title>
-    <b:Year>2017</b:Year>
-    <b:Month>julio</b:Month>
-    <b:Day>26</b:Day>
-    <b:URL>https://revistagerencia.com.gt/cultura-vial-normas-obsoletas-que-muy-pocos-respetan/</b:URL>
-    <b:Author>
-      <b:Author>
-        <b:NameList>
-          <b:Person>
-            <b:Last>Morales Monzón</b:Last>
-            <b:First>Carlos</b:First>
-          </b:Person>
-        </b:NameList>
-      </b:Author>
-    </b:Author>
-    <b:RefOrder>9</b:RefOrder>
-  </b:Source>
-  <b:Source>
-    <b:Tag>eco22</b:Tag>
-    <b:SourceType>Book</b:SourceType>
-    <b:Guid>{D059B644-3358-4651-A3C3-AACC0AA3CDBD}</b:Guid>
-    <b:Author>
-      <b:Author>
-        <b:NameList>
-          <b:Person>
-            <b:Last>ecoguate</b:Last>
-          </b:Person>
-        </b:NameList>
-      </b:Author>
-    </b:Author>
-    <b:Title>marco juridico</b:Title>
-    <b:Year>2022</b:Year>
-    <b:Publisher>https://ecoguatepn2016.wordpress.com/explicacion-fisica/juridico-marco-legal/</b:Publisher>
-    <b:RefOrder>32</b:RefOrder>
-  </b:Source>
-  <b:Source>
-    <b:Tag>Con</b:Tag>
-    <b:SourceType>Report</b:SourceType>
-    <b:Guid>{2075E00F-AD22-4D58-BCAE-FB3415D39B90}</b:Guid>
-    <b:Title>Constitucion de la república de Guatemala </b:Title>
-    <b:Publisher>https://ecoguatepn2016.wordpress.com/explicacion-fisica/juridico-marco-legal/</b:Publisher>
-    <b:Author>
-      <b:Author>
-        <b:NameList>
-          <b:Person>
-            <b:Last>Guatemala</b:Last>
-            <b:First>Congreso</b:First>
-            <b:Middle>de</b:Middle>
-          </b:Person>
-        </b:NameList>
-      </b:Author>
-    </b:Author>
-    <b:RefOrder>5</b:RefOrder>
-  </b:Source>
-  <b:Source>
-    <b:Tag>Con1</b:Tag>
-    <b:SourceType>Report</b:SourceType>
-    <b:Guid>{B398C41B-A356-4423-AB6B-8CEE43B62D38}</b:Guid>
-    <b:Author>
-      <b:Author>
-        <b:NameList>
-          <b:Person>
-            <b:Last>Guatemala</b:Last>
-            <b:First>Congreso</b:First>
-            <b:Middle>de</b:Middle>
-          </b:Person>
-        </b:NameList>
-      </b:Author>
-    </b:Author>
-    <b:Publisher>https://www.congreso.gob.gt/</b:Publisher>
-    <b:RefOrder>6</b:RefOrder>
+    <b:RefOrder>7</b:RefOrder>
   </b:Source>
   <b:Source>
     <b:Tag>Jul13</b:Tag>
@@ -10465,35 +10568,7 @@
     <b:Month>June</b:Month>
     <b:Day>1</b:Day>
     <b:URL>https://www.lifeder.com/cultura-tributaria/</b:URL>
-    <b:RefOrder>13</b:RefOrder>
-  </b:Source>
-  <b:Source>
-    <b:Tag>Roc</b:Tag>
-    <b:SourceType>BookSection</b:SourceType>
-    <b:Guid>{6A12B0D1-39BE-467E-8B19-669AFFEB10B6}</b:Guid>
-    <b:Author>
-      <b:Author>
-        <b:NameList>
-          <b:Person>
-            <b:Last>Roca</b:Last>
-            <b:First>Carolina</b:First>
-          </b:Person>
-        </b:NameList>
-      </b:Author>
-      <b:BookAuthor>
-        <b:NameList>
-          <b:Person>
-            <b:Last>Tapia</b:Last>
-            <b:First>Dulio</b:First>
-            <b:Middle>Leonidas Solórzano</b:Middle>
-          </b:Person>
-        </b:NameList>
-      </b:BookAuthor>
-    </b:Author>
-    <b:Title>Cultura Tributaria</b:Title>
-    <b:BookTitle>La cultura tributaria, un instrumento para combatir la evasión tributaria</b:BookTitle>
-    <b:Pages>7</b:Pages>
-    <b:RefOrder>14</b:RefOrder>
+    <b:RefOrder>12</b:RefOrder>
   </b:Source>
   <b:Source>
     <b:Tag>Edn14</b:Tag>
@@ -10512,26 +10587,7 @@
     <b:Title>La cultura tributaria como herramienta de política fiscal</b:Title>
     <b:Year>2014</b:Year>
     <b:URL>https://revistas.unal.edu.co/index.php/revcep/article/view/44456/45744</b:URL>
-    <b:RefOrder>15</b:RefOrder>
-  </b:Source>
-  <b:Source>
-    <b:Tag>Peñ04</b:Tag>
-    <b:SourceType>Book</b:SourceType>
-    <b:Guid>{0E4B7420-043F-4916-9F8D-C10012C7CBBE}</b:Guid>
-    <b:Author>
-      <b:Author>
-        <b:NameList>
-          <b:Person>
-            <b:Last>Peña</b:Last>
-            <b:First>Maria</b:First>
-            <b:Middle>Méndez</b:Middle>
-          </b:Person>
-        </b:NameList>
-      </b:Author>
-    </b:Author>
-    <b:Title>Cultura Tributaria, Deberes y Derechos.</b:Title>
-    <b:Year>2004</b:Year>
-    <b:RefOrder>16</b:RefOrder>
+    <b:RefOrder>14</b:RefOrder>
   </b:Source>
   <b:Source>
     <b:Tag>PRO21</b:Tag>
@@ -10552,50 +10608,7 @@
     <b:Month>Enero</b:Month>
     <b:Day>10</b:Day>
     <b:URL>https://provial.gob.gt/institucional/educacion-vial</b:URL>
-    <b:RefOrder>10</b:RefOrder>
-  </b:Source>
-  <b:Source>
-    <b:Tag>Fun17</b:Tag>
-    <b:SourceType>InternetSite</b:SourceType>
-    <b:Guid>{B29418FF-89CB-4065-B1E0-5A9A71F85EC3}</b:Guid>
-    <b:Author>
-      <b:Author>
-        <b:NameList>
-          <b:Person>
-            <b:Last>MAPFRE</b:Last>
-            <b:First>Fundación</b:First>
-          </b:Person>
-        </b:NameList>
-      </b:Author>
-    </b:Author>
-    <b:Title>La importancia de la educación vial</b:Title>
-    <b:InternetSiteTitle>Fundación MAPFRE</b:InternetSiteTitle>
-    <b:Year>2017</b:Year>
-    <b:Month>Octubre</b:Month>
-    <b:Day>4</b:Day>
-    <b:URL>https://www.fundacionmapfre.org/educacion-divulgacion/seguridad-vial/actividades-educativas/sabias-que/importancia-educacion-vial/</b:URL>
-    <b:RefOrder>11</b:RefOrder>
-  </b:Source>
-  <b:Source>
-    <b:Tag>Tra21</b:Tag>
-    <b:SourceType>InternetSite</b:SourceType>
-    <b:Guid>{69AB5AAC-D1F0-4AC4-812B-7490C01977A2}</b:Guid>
-    <b:Author>
-      <b:Author>
-        <b:NameList>
-          <b:Person>
-            <b:Last>TrafficLogix</b:Last>
-          </b:Person>
-        </b:NameList>
-      </b:Author>
-    </b:Author>
-    <b:Title>TRAFFICLOGIX</b:Title>
-    <b:InternetSiteTitle>Educación vial, ¿para qué sirve?</b:InternetSiteTitle>
-    <b:Year>2021</b:Year>
-    <b:Month>Febrero</b:Month>
-    <b:Day>23</b:Day>
-    <b:URL>https://trafficlogix.mx/para-que-sirve-la-educacion-vial/</b:URL>
-    <b:RefOrder>12</b:RefOrder>
+    <b:RefOrder>9</b:RefOrder>
   </b:Source>
   <b:Source>
     <b:Tag>Shi94</b:Tag>
@@ -10615,7 +10628,7 @@
       </b:Author>
     </b:Author>
     <b:URL>https://sites.google.com/view/rafael-eduardo-magarin-/equidad-de-g%C3%A9nero-de-etnia-y-social</b:URL>
-    <b:RefOrder>33</b:RefOrder>
+    <b:RefOrder>31</b:RefOrder>
   </b:Source>
   <b:Source>
     <b:Tag>Shi941</b:Tag>
@@ -10633,7 +10646,7 @@
     <b:Title>Equidades: laborales, étnica, social</b:Title>
     <b:Year>1994</b:Year>
     <b:URL>https://sites.google.com/view/rafael-eduardo-magarin-/equidad-de-g%C3%A9nero-de-etnia-y-social</b:URL>
-    <b:RefOrder>26</b:RefOrder>
+    <b:RefOrder>25</b:RefOrder>
   </b:Source>
   <b:Source>
     <b:Tag>Anz10</b:Tag>
@@ -10651,7 +10664,7 @@
     <b:Title>Equidades: laborales, étnica, social</b:Title>
     <b:Year>2010</b:Year>
     <b:URL>https://sites.google.com/view/rafael-eduardo-magarin-/equidad-de-g%C3%A9nero-de-etnia-y-social</b:URL>
-    <b:RefOrder>27</b:RefOrder>
+    <b:RefOrder>26</b:RefOrder>
   </b:Source>
   <b:Source>
     <b:Tag>Fer62</b:Tag>
@@ -10669,51 +10682,7 @@
     <b:Title>Equidades: laborales, étnica, social</b:Title>
     <b:Year>1962</b:Year>
     <b:URL>https://sites.google.com/view/rafael-eduardo-magarin-/equidad-de-g%C3%A9nero-de-etnia-y-social</b:URL>
-    <b:RefOrder>28</b:RefOrder>
-  </b:Source>
-  <b:Source>
-    <b:Tag>Jon22</b:Tag>
-    <b:SourceType>InternetSite</b:SourceType>
-    <b:Guid>{9CF5AA9A-FA62-43F9-B7E1-E83CD009B439}</b:Guid>
-    <b:Title>EcoGuate</b:Title>
-    <b:Year>2022</b:Year>
-    <b:Author>
-      <b:Author>
-        <b:NameList>
-          <b:Person>
-            <b:Last>z</b:Last>
-            <b:First>Jon</b:First>
-          </b:Person>
-        </b:NameList>
-      </b:Author>
-    </b:Author>
-    <b:InternetSiteTitle>proyectoNacion</b:InternetSiteTitle>
-    <b:Month>01</b:Month>
-    <b:Day>23</b:Day>
-    <b:URL>https://ecoguatepn2016.wordpress.com/explicacion-fisica/derechos-y-deberes-constitucionales/</b:URL>
-    <b:RefOrder>23</b:RefOrder>
-  </b:Source>
-  <b:Source>
-    <b:Tag>FRA12</b:Tag>
-    <b:SourceType>InternetSite</b:SourceType>
-    <b:Guid>{5EBC89E0-9D81-44DD-B194-402E489F1F86}</b:Guid>
-    <b:Author>
-      <b:Author>
-        <b:NameList>
-          <b:Person>
-            <b:Last>HUENCHUMILLA</b:Last>
-            <b:First>FRANCISCO</b:First>
-          </b:Person>
-        </b:NameList>
-      </b:Author>
-    </b:Author>
-    <b:Title>Funciones del Senado</b:Title>
-    <b:InternetSiteTitle>Funciones del Senado</b:InternetSiteTitle>
-    <b:Year>2012</b:Year>
-    <b:Month>01</b:Month>
-    <b:Day>16</b:Day>
-    <b:URL>https://www.senado.cl/capitulo-iii-de-los-derechos-y-deberes-constitucionales</b:URL>
-    <b:RefOrder>24</b:RefOrder>
+    <b:RefOrder>27</b:RefOrder>
   </b:Source>
   <b:Source>
     <b:Tag>Dan05</b:Tag>
@@ -10735,7 +10704,7 @@
     <b:Month>08</b:Month>
     <b:Day>28</b:Day>
     <b:URL>https://es.scribd.com/doc/314325622/Derechos-Y-Deberes-Constitucionales-de-Guatemala</b:URL>
-    <b:RefOrder>25</b:RefOrder>
+    <b:RefOrder>24</b:RefOrder>
   </b:Source>
   <b:Source>
     <b:Tag>Naí231</b:Tag>
@@ -10756,7 +10725,7 @@
     <b:Month>Marzo</b:Month>
     <b:Day>3</b:Day>
     <b:URL>https://www.lifeder.com/respeto-diferencias-pluriculturales-multilinguisticas/</b:URL>
-    <b:RefOrder>29</b:RefOrder>
+    <b:RefOrder>28</b:RefOrder>
   </b:Source>
   <b:Source>
     <b:Tag>Jua201</b:Tag>
@@ -10777,7 +10746,7 @@
     <b:Year>2020</b:Year>
     <b:Month>Mayo</b:Month>
     <b:URL>https://idoc.pub/documents/respeto-a-las-diferencias-pluriculturales-y-multilinguisticas-en-guatemala-8x4em0qer8l3</b:URL>
-    <b:RefOrder>30</b:RefOrder>
+    <b:RefOrder>29</b:RefOrder>
   </b:Source>
   <b:Source>
     <b:Tag>Mar231</b:Tag>
@@ -10797,13 +10766,192 @@
     <b:Title>Respeto a las diferencias: pluriculturales y multilingüísticas</b:Title>
     <b:Year>2023</b:Year>
     <b:URL>zhttps://issuu.com/marysabelflores/docs/proyecto_de_naci_n_grupo_1_1_/19</b:URL>
-    <b:RefOrder>31</b:RefOrder>
+    <b:RefOrder>30</b:RefOrder>
+  </b:Source>
+  <b:Source>
+    <b:Tag>Mor17</b:Tag>
+    <b:SourceType>InternetSite</b:SourceType>
+    <b:Guid>{B510026A-34EE-4D8F-AF0B-C9696AD6CEDB}</b:Guid>
+    <b:Title>Revista Gerencia</b:Title>
+    <b:Year>2017</b:Year>
+    <b:Month>julio</b:Month>
+    <b:Day>26</b:Day>
+    <b:URL>https://revistagerencia.com.gt/cultura-vial-normas-obsoletas-que-muy-pocos-respetan/</b:URL>
+    <b:Author>
+      <b:Author>
+        <b:NameList>
+          <b:Person>
+            <b:Last>Morales</b:Last>
+            <b:First>Monzón,</b:First>
+            <b:Middle>Carlos</b:Middle>
+          </b:Person>
+        </b:NameList>
+      </b:Author>
+    </b:Author>
+    <b:RefOrder>8</b:RefOrder>
+  </b:Source>
+  <b:Source>
+    <b:Tag>Jon22</b:Tag>
+    <b:SourceType>InternetSite</b:SourceType>
+    <b:Guid>{DA0EEDB6-75ED-4DF9-AF93-8292EA28F3AE}</b:Guid>
+    <b:Title>Prezi</b:Title>
+    <b:Year>2021</b:Year>
+    <b:Author>
+      <b:Author>
+        <b:NameList>
+          <b:Person>
+            <b:Last>Pérez</b:Last>
+            <b:First>Julio</b:First>
+          </b:Person>
+        </b:NameList>
+      </b:Author>
+    </b:Author>
+    <b:InternetSiteTitle>Derechos constitucionales de Guatemala</b:InternetSiteTitle>
+    <b:Month>abril</b:Month>
+    <b:Day>27</b:Day>
+    <b:URL>https://prezi.com/p/ucyuxudioja2/derechos-constitucionales-de-guatemala/</b:URL>
+    <b:RefOrder>22</b:RefOrder>
+  </b:Source>
+  <b:Source>
+    <b:Tag>FRA12</b:Tag>
+    <b:SourceType>InternetSite</b:SourceType>
+    <b:Guid>{C90C6D09-A4A5-48C5-B9A3-CF1BA55DD483}</b:Guid>
+    <b:Author>
+      <b:Author>
+        <b:NameList>
+          <b:Person>
+            <b:Last>Huenchumilla</b:Last>
+            <b:First>Francisco</b:First>
+          </b:Person>
+        </b:NameList>
+      </b:Author>
+    </b:Author>
+    <b:Title>Funciones del Senado</b:Title>
+    <b:InternetSiteTitle>Funciones del Senado</b:InternetSiteTitle>
+    <b:Year>2012</b:Year>
+    <b:Month>enero</b:Month>
+    <b:Day>16</b:Day>
+    <b:URL>https://www.senado.cl/capitulo-iii-de-los-derechos-y-deberes-constitucionales</b:URL>
+    <b:RefOrder>23</b:RefOrder>
+  </b:Source>
+  <b:Source>
+    <b:Tag>Equ23</b:Tag>
+    <b:SourceType>InternetSite</b:SourceType>
+    <b:Guid>{4F754B0B-B335-4C2A-AF93-75BC5D8BCEA1}</b:Guid>
+    <b:Author>
+      <b:Author>
+        <b:NameList>
+          <b:Person>
+            <b:Last>Equipo editorial</b:Last>
+            <b:First>Etecé</b:First>
+          </b:Person>
+        </b:NameList>
+      </b:Author>
+    </b:Author>
+    <b:Title>sufragio participación a través del voto</b:Title>
+    <b:InternetSiteTitle>Enciclopedia Humanidades</b:InternetSiteTitle>
+    <b:Year>2017</b:Year>
+    <b:Month>4</b:Month>
+    <b:Day>18</b:Day>
+    <b:URL>https://humanidades.com/sufragio/</b:URL>
+    <b:RefOrder>21</b:RefOrder>
+  </b:Source>
+  <b:Source>
+    <b:Tag>Tra21</b:Tag>
+    <b:SourceType>InternetSite</b:SourceType>
+    <b:Guid>{2C5B3A19-DE43-4951-A59B-1058C2D39156}</b:Guid>
+    <b:Author>
+      <b:Author>
+        <b:Corporate> Traffic Logix </b:Corporate>
+      </b:Author>
+    </b:Author>
+    <b:Title>TRAFFICLOGIX</b:Title>
+    <b:InternetSiteTitle>¿Para qué sirve la educación vial?</b:InternetSiteTitle>
+    <b:URL>https://trafficlogix.mx/para-que-sirve-la-educacion-vial/</b:URL>
+    <b:RefOrder>11</b:RefOrder>
+  </b:Source>
+  <b:Source>
+    <b:Tag>Fun17</b:Tag>
+    <b:SourceType>InternetSite</b:SourceType>
+    <b:Guid>{574D0A7C-9D37-46A8-8BC1-02FD2A7EEA8A}</b:Guid>
+    <b:Author>
+      <b:Author>
+        <b:Corporate>Fundación MAPFRE</b:Corporate>
+      </b:Author>
+    </b:Author>
+    <b:Title>Fundación MAPFRE</b:Title>
+    <b:InternetSiteTitle>La importancia de la educación vial</b:InternetSiteTitle>
+    <b:URL>https://www.fundacionmapfre.org/educacion-divulgacion/seguridad-vial/actividades-educativas/sabias-que/importancia-educacion-vial/</b:URL>
+    <b:City>Madrid</b:City>
+    <b:StateProvince>Madrid</b:StateProvince>
+    <b:CountryRegion>España</b:CountryRegion>
+    <b:RefOrder>10</b:RefOrder>
+  </b:Source>
+  <b:Source>
+    <b:Tag>Con1</b:Tag>
+    <b:SourceType>Report</b:SourceType>
+    <b:Guid>{121F463B-4A3F-48FB-8B04-B2540C5456DA}</b:Guid>
+    <b:Author>
+      <b:Author>
+        <b:Corporate>Congreso de la República</b:Corporate>
+      </b:Author>
+    </b:Author>
+    <b:Publisher>https://www.congreso.gob.gt/marco_legal#gsc.tab=0</b:Publisher>
+    <b:Title>Marco legal</b:Title>
+    <b:City>Guatemala</b:City>
+    <b:RefOrder>5</b:RefOrder>
+  </b:Source>
+  <b:Source>
+    <b:Tag>Roc</b:Tag>
+    <b:SourceType>Book</b:SourceType>
+    <b:Guid>{739A41BE-AA2F-448C-88CA-3872CCBB4BF5}</b:Guid>
+    <b:Author>
+      <b:Author>
+        <b:NameList>
+          <b:Person>
+            <b:Last>Roca</b:Last>
+            <b:First>Carolina</b:First>
+          </b:Person>
+        </b:NameList>
+      </b:Author>
+    </b:Author>
+    <b:Title>ESTRATEGIAS PARA LA FORMACIÓN DE LA CULTURA </b:Title>
+    <b:BookTitle>La cultura tributaria, un instrumento para combatir la evasión tributaria</b:BookTitle>
+    <b:Pages>26</b:Pages>
+    <b:Year>2008</b:Year>
+    <b:URL>https://www.ciat.org/Biblioteca/AsambleasGenerales/2008/Espanol/guatemala42_2008_tema1_Guatemala.pdf</b:URL>
+    <b:CountryRegion>Guatemala</b:CountryRegion>
+    <b:RefOrder>13</b:RefOrder>
+  </b:Source>
+  <b:Source>
+    <b:Tag>Peñ04</b:Tag>
+    <b:SourceType>Book</b:SourceType>
+    <b:Guid>{2E21CA7E-06DB-4233-BD4D-E405313FFC8D}</b:Guid>
+    <b:Author>
+      <b:Author>
+        <b:NameList>
+          <b:Person>
+            <b:Last>Peña</b:Last>
+            <b:First>Maria</b:First>
+            <b:Middle>Méndez</b:Middle>
+          </b:Person>
+        </b:NameList>
+      </b:Author>
+    </b:Author>
+    <b:Title>Cultura tributaria vs Constitución de 1999</b:Title>
+    <b:Year>2004</b:Year>
+    <b:City>Mérida</b:City>
+    <b:CountryRegion>Venezuela</b:CountryRegion>
+    <b:Volume>13</b:Volume>
+    <b:Pages>16</b:Pages>
+    <b:URL>https://www.redalyc.org/pdf/122/12201306.pdf</b:URL>
+    <b:RefOrder>15</b:RefOrder>
   </b:Source>
 </b:Sources>
 </file>
 
 <file path=customXml/itemProps1.xml><?xml version="1.0" encoding="utf-8"?>
-<ds:datastoreItem xmlns:ds="http://schemas.openxmlformats.org/officeDocument/2006/customXml" ds:itemID="{7F163090-DD98-4472-B65F-3FE2221BAB13}">
+<ds:datastoreItem xmlns:ds="http://schemas.openxmlformats.org/officeDocument/2006/customXml" ds:itemID="{B9E8AE11-E09B-49A4-8575-50B933493F0C}">
   <ds:schemaRefs>
     <ds:schemaRef ds:uri="http://schemas.openxmlformats.org/officeDocument/2006/bibliography"/>
   </ds:schemaRefs>

</xml_diff>